<commit_message>
Bootstrap (Windows): scripts/bootstrap.ps1, scripts/install.ps1, scripts/run-ui.ps1; README de execução rápida
</commit_message>
<xml_diff>
--- a/resultados/01-10-2025/boletim_DO1_01-10-2025.docx
+++ b/resultados/01-10-2025/boletim_DO1_01-10-2025.docx
@@ -28,7 +28,7 @@
             <w:color w:val="0000FF"/>
             <w:u w:val="single"/>
           </w:rPr>
-          <w:t>RESOLUÇÃO CREF9/PR Nº 165, DE 25 DE SETEMBRO DE 2025</w:t>
+          <w:t>INSTRUÇÃO NORMATIVA BCB Nº 670, DE 30 DE SETEMBRO DE 2025</w:t>
         </w:r>
       </w:hyperlink>
     </w:p>
@@ -40,44 +40,13 @@
         <w:t xml:space="preserve">Resumo: </w:t>
       </w:r>
       <w:r>
-        <w:t>3º - Para o primeiro registro de PESSOA FÍSICA e reativações de baixa de registro, a anuidade devida será proporcional aos meses restantes do exercício, acrescido da taxa de inscrição no Conselho Federal de Educação Física, no valor total de R$105,32 (cento e cinco reais e trinta e dois centavos).</w:t>
+        <w:t>85, inciso I, alínea "b", do referido Regimento, e tendo em vista o disposto na Medida Provisória nº 1.314, de 05 de setembro de 2025, nas Resoluções CMN ns.</w:t>
         <w:br/>
-        <w:t>4º - Os pedidos de baixa de registro que forem protocolizados no CREF9/PR até 31 de março de 2026, ficarão isentos do pagamento de anuidade do exercício em curso.</w:t>
+        <w:t>4.955, 4.957 e 4.958, todas de 21 de outubro de 2021, nas Resoluções BCB ns.</w:t>
         <w:br/>
-        <w:t>6º - Para a expedição de 2ª via de Carteira de Identidade Profissional, será cobrado o valor total de R$ 60,00 (sessenta reais).</w:t>
+        <w:t>69, de 10 de fevereiro de 2021, e 356, de 28 de novembro de 2023, e na Instrução Normativa BCB nº 81, de 23 de fevereiro de 2021, resolve: Art.</w:t>
         <w:br/>
-        <w:t>7º - O pagamento da anuidade de PESSOA JURÍDICA poderá ser realizado da seguinte forma: § 1º Nos meses de janeiro a março de 2026, serão concedidos descontos para PESSOA JURÍDICA de acordo com o respectivo capital social.</w:t>
-      </w:r>
-    </w:p>
-    <w:p>
-      <w:pPr>
-        <w:pStyle w:val="ListBullet"/>
-      </w:pPr>
-      <w:hyperlink r:id="rId10">
-        <w:r>
-          <w:rPr>
-            <w:color w:val="0000FF"/>
-            <w:u w:val="single"/>
-          </w:rPr>
-          <w:t>RESOLUÇÃO CREF9/PR Nº 167, DE 25 DE SETEMBRO DE 2025</w:t>
-        </w:r>
-      </w:hyperlink>
-    </w:p>
-    <w:p>
-      <w:r>
-        <w:rPr>
-          <w:b/>
-        </w:rPr>
-        <w:t xml:space="preserve">Resumo: </w:t>
-      </w:r>
-      <w:r>
-        <w:t>134; CONSIDERANDO a Resolução CREF9/PR nº 165/2025 que dispõe sobre a anuidade e fixação de taxas e similares de Pessoa Física e Jurídica devidas ao Conselho Regional de Educação Física da 9ª Região - Estado do Paraná - CREF9/PR no Exercício de 2026, de 30 de setembro de 2025; CONSIDERANDO a deliberação tomada na 215ª Reunião Plenária do CREF9/PR de 20 de setembro de 2025; resolve: Art.</w:t>
-        <w:br/>
-        <w:t>1º - O valor das multas por infrações a serem aplicadas às Pessoas Físicas e/ou Pessoas Jurídicas para o exercício de 2026, será equivalente ao valor de 1 (uma) a 5 (cinco) anuidade(s) paga(s) no exercício, conforme dispõe o parágrafo 2º do art.</w:t>
-        <w:br/>
-        <w:t>2º - O pagamento e parcelamento através de cartão segue o estabelecido na Resolução CREF9/PR nº 166 de 25 de setembro de 2025.</w:t>
-        <w:br/>
-        <w:t>3º - Esta Resolução entra em vigor na data de sua publicação, com efeito, a partir de 01 de janeiro de 2026, revogando a Resolução CREF9/PR 161/2024.</w:t>
+        <w:t>1º Passam a vigorar, a partir da data-base de setembro de 2025, as novas versões das Instruções de preenchimento e do Leiaute do documento de código 2061 - Demonstrativo de Limites Operacionais (DLO), disponíveis na página do Banco Central do Brasil na internet, no endereço eletrônico https://www.bcb.gov.br/estabilidadefinanceira/leiautedocumentoscrd.</w:t>
       </w:r>
     </w:p>
     <w:sectPr>

</xml_diff>